<commit_message>
Ultima actualización - 17-11-2025 01:26
</commit_message>
<xml_diff>
--- a/Fase 3/Informe Final - APT.docx
+++ b/Fase 3/Informe Final - APT.docx
@@ -727,7 +727,7 @@
     </w:p>
     <w:sdt>
       <w:sdtPr>
-        <w:id w:val="15001863"/>
+        <w:id w:val="-1382868618"/>
         <w:docPartObj>
           <w:docPartGallery w:val="Table of Contents"/>
           <w:docPartUnique w:val="1"/>
@@ -5726,7 +5726,7 @@
         <w:keepNext w:val="0"/>
         <w:keepLines w:val="0"/>
         <w:spacing w:after="40" w:before="240" w:lineRule="auto"/>
-        <w:ind w:left="720" w:firstLine="0"/>
+        <w:ind w:left="0" w:firstLine="0"/>
         <w:rPr>
           <w:sz w:val="22"/>
           <w:szCs w:val="22"/>
@@ -5752,13 +5752,12 @@
         <w:spacing w:after="0" w:afterAutospacing="0" w:before="240" w:lineRule="auto"/>
         <w:ind w:left="720" w:hanging="360"/>
         <w:jc w:val="left"/>
+        <w:rPr/>
       </w:pPr>
       <w:r>
         <w:rPr>
           <w:b w:val="1"/>
           <w:bCs w:val="1"/>
-          <w:sz w:val="22"/>
-          <w:szCs w:val="22"/>
           <w:rtl w:val="0"/>
         </w:rPr>
         <w:t xml:space="preserve">Limitaciones de la API de OpenAI:</w:t>
@@ -5779,6 +5778,7 @@
         <w:spacing w:after="0" w:afterAutospacing="0" w:before="0" w:beforeAutospacing="0" w:lineRule="auto"/>
         <w:ind w:left="720" w:hanging="360"/>
         <w:jc w:val="left"/>
+        <w:rPr/>
       </w:pPr>
       <w:r>
         <w:rPr>
@@ -5804,6 +5804,7 @@
         <w:spacing w:after="240" w:before="0" w:beforeAutospacing="0" w:lineRule="auto"/>
         <w:ind w:left="720" w:hanging="360"/>
         <w:jc w:val="left"/>
+        <w:rPr/>
       </w:pPr>
       <w:r>
         <w:rPr>
@@ -5840,7 +5841,7 @@
         <w:keepNext w:val="0"/>
         <w:keepLines w:val="0"/>
         <w:spacing w:after="40" w:before="240" w:lineRule="auto"/>
-        <w:ind w:left="720" w:firstLine="0"/>
+        <w:ind w:left="0" w:firstLine="0"/>
         <w:rPr>
           <w:sz w:val="22"/>
           <w:szCs w:val="22"/>
@@ -5866,13 +5867,12 @@
         <w:spacing w:after="0" w:afterAutospacing="0" w:before="240" w:lineRule="auto"/>
         <w:ind w:left="720" w:hanging="360"/>
         <w:jc w:val="left"/>
+        <w:rPr/>
       </w:pPr>
       <w:r>
         <w:rPr>
           <w:b w:val="1"/>
           <w:bCs w:val="1"/>
-          <w:sz w:val="22"/>
-          <w:szCs w:val="22"/>
           <w:rtl w:val="0"/>
         </w:rPr>
         <w:t xml:space="preserve">Finalización del Módulo de Administración:</w:t>
@@ -5907,6 +5907,7 @@
         <w:spacing w:after="0" w:afterAutospacing="0" w:before="0" w:beforeAutospacing="0" w:lineRule="auto"/>
         <w:ind w:left="720" w:hanging="360"/>
         <w:jc w:val="left"/>
+        <w:rPr/>
       </w:pPr>
       <w:r>
         <w:rPr>
@@ -5946,6 +5947,7 @@
         <w:spacing w:after="0" w:afterAutospacing="0" w:before="0" w:beforeAutospacing="0" w:lineRule="auto"/>
         <w:ind w:left="720" w:hanging="360"/>
         <w:jc w:val="left"/>
+        <w:rPr/>
       </w:pPr>
       <w:r>
         <w:rPr>
@@ -6013,6 +6015,7 @@
         <w:spacing w:after="0" w:afterAutospacing="0" w:before="0" w:beforeAutospacing="0" w:lineRule="auto"/>
         <w:ind w:left="720" w:hanging="360"/>
         <w:jc w:val="left"/>
+        <w:rPr/>
       </w:pPr>
       <w:r>
         <w:rPr>
@@ -6052,6 +6055,7 @@
         <w:spacing w:after="240" w:before="0" w:beforeAutospacing="0" w:lineRule="auto"/>
         <w:ind w:left="720" w:hanging="360"/>
         <w:jc w:val="left"/>
+        <w:rPr/>
       </w:pPr>
       <w:r>
         <w:rPr>

</xml_diff>